<commit_message>
회사 회원 채용 sequence diagram 수정
</commit_message>
<xml_diff>
--- a/13_김현민_박소정_권재현_이태훈_보고서.docx
+++ b/13_김현민_박소정_권재현_이태훈_보고서.docx
@@ -41,7 +41,21 @@
           <w:b/>
           <w:bCs/>
         </w:rPr>
-        <w:t>&lt; 과제 1 : Requirement Capturing – 채용 정보 시스템&gt;</w:t>
+        <w:t xml:space="preserve">&lt; 과제 </w:t>
+      </w:r>
+      <w:r>
+        <w:rPr>
+          <w:b/>
+          <w:bCs/>
+        </w:rPr>
+        <w:t>2</w:t>
+      </w:r>
+      <w:r>
+        <w:rPr>
+          <w:b/>
+          <w:bCs/>
+        </w:rPr>
+        <w:t xml:space="preserve"> : Requirement Capturing – 채용 정보 시스템&gt;</w:t>
       </w:r>
     </w:p>
     <w:p>
@@ -151,7 +165,58 @@
           <w:tcPr>
             <w:tcW w:w="5902" w:type="dxa"/>
           </w:tcPr>
-          <w:p/>
+          <w:p>
+            <w:pPr>
+              <w:rPr>
+                <w:rFonts w:hint="eastAsia"/>
+              </w:rPr>
+            </w:pPr>
+            <w:r>
+              <w:rPr>
+                <w:rFonts w:hint="eastAsia"/>
+              </w:rPr>
+              <w:t xml:space="preserve">회사 회원 </w:t>
+            </w:r>
+            <w:r>
+              <w:rPr>
+                <w:rFonts w:hint="eastAsia"/>
+              </w:rPr>
+              <w:t>채용 마감 처리,</w:t>
+            </w:r>
+            <w:r>
+              <w:t xml:space="preserve"> </w:t>
+            </w:r>
+            <w:r>
+              <w:rPr>
+                <w:rFonts w:hint="eastAsia"/>
+              </w:rPr>
+              <w:t>마감 내역 조회,</w:t>
+            </w:r>
+            <w:r>
+              <w:t xml:space="preserve"> </w:t>
+            </w:r>
+            <w:r>
+              <w:rPr>
+                <w:rFonts w:hint="eastAsia"/>
+              </w:rPr>
+              <w:t>일반 회원 채용 지원, 등록 채원 정보 통계</w:t>
+            </w:r>
+            <w:r>
+              <w:rPr>
+                <w:rFonts w:hint="eastAsia"/>
+              </w:rPr>
+              <w:t xml:space="preserve"> </w:t>
+            </w:r>
+            <w:r>
+              <w:t xml:space="preserve">communication diagram, analysis class diagram </w:t>
+            </w:r>
+            <w:r>
+              <w:rPr>
+                <w:rFonts w:hint="eastAsia"/>
+              </w:rPr>
+              <w:t>담당</w:t>
+            </w:r>
+          </w:p>
         </w:tc>
       </w:tr>
       <w:tr>
@@ -188,7 +253,61 @@
           <w:tcPr>
             <w:tcW w:w="5902" w:type="dxa"/>
           </w:tcPr>
-          <w:p/>
+          <w:p>
+            <w:pPr>
+              <w:rPr>
+                <w:rFonts w:hint="eastAsia"/>
+              </w:rPr>
+            </w:pPr>
+            <w:r>
+              <w:rPr>
+                <w:rFonts w:hint="eastAsia"/>
+              </w:rPr>
+              <w:t xml:space="preserve">회사 회원 </w:t>
+            </w:r>
+            <w:r>
+              <w:rPr>
+                <w:rFonts w:hint="eastAsia"/>
+              </w:rPr>
+              <w:t>채용 정보 등록,</w:t>
+            </w:r>
+            <w:r>
+              <w:t xml:space="preserve"> </w:t>
+            </w:r>
+            <w:r>
+              <w:rPr>
+                <w:rFonts w:hint="eastAsia"/>
+              </w:rPr>
+              <w:t>조회,</w:t>
+            </w:r>
+            <w:r>
+              <w:t xml:space="preserve"> </w:t>
+            </w:r>
+            <w:r>
+              <w:rPr>
+                <w:rFonts w:hint="eastAsia"/>
+              </w:rPr>
+              <w:t>수정,</w:t>
+            </w:r>
+            <w:r>
+              <w:t xml:space="preserve"> </w:t>
+            </w:r>
+            <w:r>
+              <w:rPr>
+                <w:rFonts w:hint="eastAsia"/>
+              </w:rPr>
+              <w:t>삭제</w:t>
+            </w:r>
+            <w:r>
+              <w:rPr>
+                <w:rFonts w:hint="eastAsia"/>
+              </w:rPr>
+              <w:t xml:space="preserve"> </w:t>
+            </w:r>
+            <w:r>
+              <w:t>communication diagram, analysis class diagram 담당</w:t>
+            </w:r>
+          </w:p>
         </w:tc>
       </w:tr>
       <w:tr>
@@ -225,7 +344,61 @@
           <w:tcPr>
             <w:tcW w:w="5902" w:type="dxa"/>
           </w:tcPr>
-          <w:p/>
+          <w:p>
+            <w:pPr>
+              <w:rPr>
+                <w:rFonts w:hint="eastAsia"/>
+              </w:rPr>
+            </w:pPr>
+            <w:r>
+              <w:rPr>
+                <w:rFonts w:hint="eastAsia"/>
+              </w:rPr>
+              <w:t xml:space="preserve">일반 회원 </w:t>
+            </w:r>
+            <w:r>
+              <w:rPr>
+                <w:rFonts w:hint="eastAsia"/>
+              </w:rPr>
+              <w:t>지원 정보 조회,</w:t>
+            </w:r>
+            <w:r>
+              <w:t xml:space="preserve"> </w:t>
+            </w:r>
+            <w:r>
+              <w:rPr>
+                <w:rFonts w:hint="eastAsia"/>
+              </w:rPr>
+              <w:t>취소,</w:t>
+            </w:r>
+            <w:r>
+              <w:t xml:space="preserve"> </w:t>
+            </w:r>
+            <w:r>
+              <w:rPr>
+                <w:rFonts w:hint="eastAsia"/>
+              </w:rPr>
+              <w:t>삭제,</w:t>
+            </w:r>
+            <w:r>
+              <w:t xml:space="preserve"> </w:t>
+            </w:r>
+            <w:r>
+              <w:rPr>
+                <w:rFonts w:hint="eastAsia"/>
+              </w:rPr>
+              <w:t>지원 채용 정보 통계</w:t>
+            </w:r>
+            <w:r>
+              <w:rPr>
+                <w:rFonts w:hint="eastAsia"/>
+              </w:rPr>
+              <w:t xml:space="preserve"> </w:t>
+            </w:r>
+            <w:r>
+              <w:t>communication diagram, analysis class diagram 담당</w:t>
+            </w:r>
+          </w:p>
         </w:tc>
       </w:tr>
       <w:tr>
@@ -262,7 +435,50 @@
           <w:tcPr>
             <w:tcW w:w="5902" w:type="dxa"/>
           </w:tcPr>
-          <w:p/>
+          <w:p>
+            <w:r>
+              <w:rPr>
+                <w:rFonts w:hint="eastAsia"/>
+              </w:rPr>
+              <w:t>회원 가입,</w:t>
+            </w:r>
+            <w:r>
+              <w:t xml:space="preserve"> </w:t>
+            </w:r>
+            <w:r>
+              <w:rPr>
+                <w:rFonts w:hint="eastAsia"/>
+              </w:rPr>
+              <w:t>탈퇴,</w:t>
+            </w:r>
+            <w:r>
+              <w:t xml:space="preserve"> </w:t>
+            </w:r>
+            <w:r>
+              <w:rPr>
+                <w:rFonts w:hint="eastAsia"/>
+              </w:rPr>
+              <w:t>로그인,</w:t>
+            </w:r>
+            <w:r>
+              <w:t xml:space="preserve"> </w:t>
+            </w:r>
+            <w:r>
+              <w:rPr>
+                <w:rFonts w:hint="eastAsia"/>
+              </w:rPr>
+              <w:t>로그아웃</w:t>
+            </w:r>
+            <w:r>
+              <w:rPr>
+                <w:rFonts w:hint="eastAsia"/>
+              </w:rPr>
+              <w:t xml:space="preserve"> </w:t>
+            </w:r>
+            <w:r>
+              <w:t>communication diagram, analysis class diagram 담당</w:t>
+            </w:r>
+          </w:p>
         </w:tc>
       </w:tr>
     </w:tbl>
@@ -679,13 +895,6 @@
             </w:pPr>
             <w:r>
               <w:rPr>
-                <w:rFonts w:ascii="맑은 고딕" w:eastAsia="맑은 고딕" w:hAnsi="맑은 고딕" w:cs="맑은 고딕" w:hint="eastAsia"/>
-                <w:lang w:eastAsia="ko-KR"/>
-              </w:rPr>
-              <w:t xml:space="preserve">일반 </w:t>
-            </w:r>
-            <w:r>
-              <w:rPr>
                 <w:rFonts w:ascii="맑은 고딕" w:eastAsia="맑은 고딕" w:hAnsi="맑은 고딕" w:cs="맑은 고딕"/>
                 <w:lang w:eastAsia="ko-KR"/>
               </w:rPr>
@@ -747,7 +956,7 @@
               <w:wordWrap/>
               <w:spacing w:line="356" w:lineRule="exact"/>
               <w:ind w:left="248" w:right="240"/>
-              <w:jc w:val="center"/>
+              <w:jc w:val="both"/>
               <w:rPr>
                 <w:rFonts w:ascii="맑은 고딕" w:eastAsia="맑은 고딕" w:hAnsi="맑은 고딕" w:cs="맑은 고딕"/>
               </w:rPr>
@@ -755,12 +964,6 @@
             <w:proofErr w:type="spellStart"/>
             <w:r>
               <w:rPr>
-                <w:rFonts w:ascii="맑은 고딕" w:eastAsia="맑은 고딕" w:hAnsi="맑은 고딕" w:cs="맑은 고딕" w:hint="eastAsia"/>
-              </w:rPr>
-              <w:t>일반</w:t>
-            </w:r>
-            <w:r>
-              <w:rPr>
                 <w:rFonts w:ascii="맑은 고딕" w:eastAsia="맑은 고딕" w:hAnsi="맑은 고딕" w:cs="맑은 고딕"/>
               </w:rPr>
               <w:t>회원</w:t>
@@ -793,141 +996,6 @@
               <w:rPr>
                 <w:rFonts w:ascii="맑은 고딕" w:eastAsia="맑은 고딕" w:hAnsi="맑은 고딕" w:cs="맑은 고딕"/>
                 <w:spacing w:val="-5"/>
-              </w:rPr>
-              <w:t>기능</w:t>
-            </w:r>
-            <w:proofErr w:type="spellEnd"/>
-          </w:p>
-        </w:tc>
-      </w:tr>
-      <w:tr>
-        <w:trPr>
-          <w:trHeight w:val="1036"/>
-        </w:trPr>
-        <w:tc>
-          <w:tcPr>
-            <w:tcW w:w="594" w:type="dxa"/>
-          </w:tcPr>
-          <w:p>
-            <w:pPr>
-              <w:numPr>
-                <w:ilvl w:val="0"/>
-                <w:numId w:val="4"/>
-              </w:numPr>
-              <w:wordWrap/>
-              <w:spacing w:before="1"/>
-              <w:rPr>
-                <w:rFonts w:ascii="Calibri" w:eastAsia="맑은 고딕" w:hAnsi="맑은 고딕" w:cs="맑은 고딕"/>
-              </w:rPr>
-            </w:pPr>
-          </w:p>
-        </w:tc>
-        <w:tc>
-          <w:tcPr>
-            <w:tcW w:w="3686" w:type="dxa"/>
-          </w:tcPr>
-          <w:p>
-            <w:pPr>
-              <w:wordWrap/>
-              <w:spacing w:before="6" w:line="228" w:lineRule="auto"/>
-              <w:ind w:left="109" w:right="215"/>
-              <w:rPr>
-                <w:rFonts w:ascii="맑은 고딕" w:eastAsia="맑은 고딕" w:hAnsi="맑은 고딕" w:cs="맑은 고딕" w:hint="eastAsia"/>
-                <w:lang w:eastAsia="ko-KR"/>
-              </w:rPr>
-            </w:pPr>
-            <w:r>
-              <w:rPr>
-                <w:rFonts w:ascii="맑은 고딕" w:eastAsia="맑은 고딕" w:hAnsi="맑은 고딕" w:cs="맑은 고딕" w:hint="eastAsia"/>
-                <w:lang w:eastAsia="ko-KR"/>
-              </w:rPr>
-              <w:t>회사 회원은 회원탈퇴를 한다.</w:t>
-            </w:r>
-          </w:p>
-        </w:tc>
-        <w:tc>
-          <w:tcPr>
-            <w:tcW w:w="4262" w:type="dxa"/>
-          </w:tcPr>
-          <w:p>
-            <w:pPr>
-              <w:wordWrap/>
-              <w:spacing w:before="6" w:line="228" w:lineRule="auto"/>
-              <w:ind w:right="215"/>
-              <w:rPr>
-                <w:rFonts w:ascii="맑은 고딕" w:eastAsia="맑은 고딕" w:hAnsi="맑은 고딕" w:cs="맑은 고딕" w:hint="eastAsia"/>
-                <w:lang w:eastAsia="ko-KR"/>
-              </w:rPr>
-            </w:pPr>
-            <w:r>
-              <w:rPr>
-                <w:rFonts w:ascii="맑은 고딕" w:eastAsia="맑은 고딕" w:hAnsi="맑은 고딕" w:cs="맑은 고딕" w:hint="eastAsia"/>
-                <w:lang w:eastAsia="ko-KR"/>
-              </w:rPr>
-              <w:t>회원탈퇴 성공 메시지 출력</w:t>
-            </w:r>
-          </w:p>
-        </w:tc>
-        <w:tc>
-          <w:tcPr>
-            <w:tcW w:w="1549" w:type="dxa"/>
-          </w:tcPr>
-          <w:p>
-            <w:pPr>
-              <w:wordWrap/>
-              <w:spacing w:line="356" w:lineRule="exact"/>
-              <w:ind w:left="248" w:right="240"/>
-              <w:jc w:val="center"/>
-              <w:rPr>
-                <w:rFonts w:ascii="맑은 고딕" w:eastAsia="맑은 고딕" w:hAnsi="맑은 고딕" w:cs="맑은 고딕"/>
-              </w:rPr>
-            </w:pPr>
-            <w:proofErr w:type="spellStart"/>
-            <w:r>
-              <w:rPr>
-                <w:rFonts w:ascii="맑은 고딕" w:eastAsia="맑은 고딕" w:hAnsi="맑은 고딕" w:cs="맑은 고딕" w:hint="eastAsia"/>
-              </w:rPr>
-              <w:t>회사</w:t>
-            </w:r>
-            <w:proofErr w:type="spellEnd"/>
-            <w:r>
-              <w:rPr>
-                <w:rFonts w:ascii="맑은 고딕" w:eastAsia="맑은 고딕" w:hAnsi="맑은 고딕" w:cs="맑은 고딕" w:hint="eastAsia"/>
-              </w:rPr>
-              <w:t xml:space="preserve"> </w:t>
-            </w:r>
-            <w:proofErr w:type="spellStart"/>
-            <w:r>
-              <w:rPr>
-                <w:rFonts w:ascii="맑은 고딕" w:eastAsia="맑은 고딕" w:hAnsi="맑은 고딕" w:cs="맑은 고딕" w:hint="eastAsia"/>
-              </w:rPr>
-              <w:t>회원</w:t>
-            </w:r>
-            <w:proofErr w:type="spellEnd"/>
-            <w:r>
-              <w:rPr>
-                <w:rFonts w:ascii="맑은 고딕" w:eastAsia="맑은 고딕" w:hAnsi="맑은 고딕" w:cs="맑은 고딕" w:hint="eastAsia"/>
-              </w:rPr>
-              <w:t xml:space="preserve"> </w:t>
-            </w:r>
-            <w:proofErr w:type="spellStart"/>
-            <w:r>
-              <w:rPr>
-                <w:rFonts w:ascii="맑은 고딕" w:eastAsia="맑은 고딕" w:hAnsi="맑은 고딕" w:cs="맑은 고딕" w:hint="eastAsia"/>
-              </w:rPr>
-              <w:t>탈퇴</w:t>
-            </w:r>
-            <w:proofErr w:type="spellEnd"/>
-            <w:r>
-              <w:rPr>
-                <w:rFonts w:ascii="맑은 고딕" w:eastAsia="맑은 고딕" w:hAnsi="맑은 고딕" w:cs="맑은 고딕" w:hint="eastAsia"/>
-              </w:rPr>
-              <w:t xml:space="preserve"> </w:t>
-            </w:r>
-            <w:proofErr w:type="spellStart"/>
-            <w:r>
-              <w:rPr>
-                <w:rFonts w:ascii="맑은 고딕" w:eastAsia="맑은 고딕" w:hAnsi="맑은 고딕" w:cs="맑은 고딕" w:hint="eastAsia"/>
               </w:rPr>
               <w:t>기능</w:t>
             </w:r>
@@ -2671,7 +2739,6 @@
               <w:rPr>
                 <w:rFonts w:ascii="맑은 고딕" w:eastAsia="맑은 고딕" w:hAnsi="맑은 고딕" w:cs="맑은 고딕"/>
               </w:rPr>
-              <w:lastRenderedPageBreak/>
               <w:t>기</w:t>
             </w:r>
             <w:r>
@@ -2732,7 +2799,6 @@
               <w:rPr>
                 <w:rFonts w:ascii="맑은 고딕" w:eastAsia="맑은 고딕" w:hAnsi="맑은 고딕" w:cs="맑은 고딕"/>
               </w:rPr>
-              <w:lastRenderedPageBreak/>
               <w:t>채용</w:t>
             </w:r>
             <w:proofErr w:type="spellEnd"/>
@@ -4395,44 +4461,41 @@
               </w:rPr>
               <w:t>지원</w:t>
             </w:r>
-          </w:p>
-          <w:p>
-            <w:pPr>
-              <w:wordWrap/>
-              <w:spacing w:before="6" w:line="228" w:lineRule="auto"/>
-              <w:ind w:left="109" w:right="215"/>
-              <w:rPr>
-                <w:rFonts w:ascii="맑은 고딕" w:eastAsia="맑은 고딕" w:hAnsi="맑은 고딕" w:cs="맑은 고딕"/>
-              </w:rPr>
-            </w:pPr>
-            <w:proofErr w:type="spellStart"/>
-            <w:r>
-              <w:rPr>
-                <w:rFonts w:ascii="맑은 고딕" w:eastAsia="맑은 고딕" w:hAnsi="맑은 고딕" w:cs="맑은 고딕"/>
+            <w:r>
+              <w:rPr>
+                <w:rFonts w:ascii="맑은 고딕" w:eastAsia="맑은 고딕" w:hAnsi="맑은 고딕" w:cs="맑은 고딕" w:hint="eastAsia"/>
+                <w:lang w:eastAsia="ko-KR"/>
+              </w:rPr>
+              <w:t xml:space="preserve"> </w:t>
+            </w:r>
+            <w:r>
+              <w:rPr>
+                <w:rFonts w:ascii="맑은 고딕" w:eastAsia="맑은 고딕" w:hAnsi="맑은 고딕" w:cs="맑은 고딕"/>
+                <w:lang w:eastAsia="ko-KR"/>
               </w:rPr>
               <w:t>정보를</w:t>
             </w:r>
-            <w:proofErr w:type="spellEnd"/>
             <w:r>
               <w:rPr>
                 <w:rFonts w:ascii="맑은 고딕" w:eastAsia="맑은 고딕" w:hAnsi="맑은 고딕" w:cs="맑은 고딕"/>
                 <w:spacing w:val="24"/>
-              </w:rPr>
-              <w:t xml:space="preserve"> </w:t>
-            </w:r>
-            <w:proofErr w:type="spellStart"/>
+                <w:lang w:eastAsia="ko-KR"/>
+              </w:rPr>
+              <w:t xml:space="preserve"> </w:t>
+            </w:r>
             <w:r>
               <w:rPr>
                 <w:rFonts w:ascii="맑은 고딕" w:eastAsia="맑은 고딕" w:hAnsi="맑은 고딕" w:cs="맑은 고딕"/>
                 <w:spacing w:val="-2"/>
+                <w:lang w:eastAsia="ko-KR"/>
               </w:rPr>
               <w:t>삭제한다</w:t>
             </w:r>
-            <w:proofErr w:type="spellEnd"/>
             <w:r>
               <w:rPr>
                 <w:rFonts w:ascii="Calibri" w:eastAsia="Calibri" w:hAnsi="맑은 고딕" w:cs="맑은 고딕"/>
                 <w:spacing w:val="-2"/>
+                <w:lang w:eastAsia="ko-KR"/>
               </w:rPr>
               <w:t>.</w:t>
             </w:r>
@@ -4857,7 +4920,7 @@
                 <w:rFonts w:ascii="맑은 고딕" w:eastAsia="맑은 고딕" w:hAnsi="맑은 고딕" w:cs="맑은 고딕"/>
                 <w:lang w:eastAsia="ko-KR"/>
               </w:rPr>
-              <w:t>모든 지원한 정보에 대 해 마감시간 기준으로 월별</w:t>
+              <w:t>모든 지원한 정보에 대해 마감시간 기준으로 월별</w:t>
             </w:r>
             <w:r>
               <w:rPr>
@@ -5101,6 +5164,7 @@
           <w:szCs w:val="20"/>
           <w:lang w:eastAsia="en-US"/>
         </w:rPr>
+        <w:lastRenderedPageBreak/>
         <w:t>Use</w:t>
       </w:r>
       <w:r>
@@ -5241,7 +5305,6 @@
               <w:rPr>
                 <w:rFonts w:ascii="맑은 고딕" w:eastAsia="맑은 고딕" w:hAnsi="맑은 고딕" w:cs="맑은 고딕"/>
               </w:rPr>
-              <w:lastRenderedPageBreak/>
               <w:t>Actor</w:t>
             </w:r>
             <w:r>
@@ -7069,6 +7132,12 @@
         </w:rPr>
         <w:t>회사 회원 채용 정보 조회</w:t>
       </w:r>
+      <w:r>
+        <w:rPr>
+          <w:rFonts w:hint="eastAsia"/>
+        </w:rPr>
+        <w:t xml:space="preserve"> 및 상세 조회</w:t>
+      </w:r>
     </w:p>
     <w:tbl>
       <w:tblPr>
@@ -7134,6 +7203,7 @@
               <w:rPr>
                 <w:rFonts w:hint="eastAsia"/>
               </w:rPr>
+              <w:lastRenderedPageBreak/>
               <w:t>액터는</w:t>
             </w:r>
             <w:proofErr w:type="spellEnd"/>
@@ -8082,6 +8152,7 @@
               <w:rPr>
                 <w:rFonts w:hint="eastAsia"/>
               </w:rPr>
+              <w:lastRenderedPageBreak/>
               <w:t>A</w:t>
             </w:r>
             <w:r>
@@ -8129,7 +8200,6 @@
               <w:rPr>
                 <w:rFonts w:hint="eastAsia"/>
               </w:rPr>
-              <w:lastRenderedPageBreak/>
               <w:t>액터는</w:t>
             </w:r>
             <w:proofErr w:type="spellEnd"/>
@@ -8637,9 +8707,6 @@
               <w:autoSpaceDE/>
               <w:autoSpaceDN/>
               <w:ind w:leftChars="0"/>
-              <w:rPr>
-                <w:rFonts w:hint="eastAsia"/>
-              </w:rPr>
             </w:pPr>
             <w:r>
               <w:rPr>
@@ -9091,6 +9158,12 @@
               <w:rPr>
                 <w:rFonts w:hint="eastAsia"/>
               </w:rPr>
+              <w:t xml:space="preserve">월별 </w:t>
+            </w:r>
+            <w:r>
+              <w:rPr>
+                <w:rFonts w:hint="eastAsia"/>
+              </w:rPr>
               <w:t>지원 횟수를 출력한다.</w:t>
             </w:r>
           </w:p>
@@ -9135,8 +9208,385 @@
           <w:b/>
           <w:bCs/>
         </w:rPr>
-        <w:t>ommunication Diagram</w:t>
-      </w:r>
+        <w:t>ommunication</w:t>
+      </w:r>
+      <w:r>
+        <w:rPr>
+          <w:b/>
+          <w:bCs/>
+        </w:rPr>
+        <w:t>/</w:t>
+      </w:r>
+      <w:r>
+        <w:rPr>
+          <w:rFonts w:hint="eastAsia"/>
+          <w:b/>
+          <w:bCs/>
+        </w:rPr>
+        <w:t>S</w:t>
+      </w:r>
+      <w:r>
+        <w:rPr>
+          <w:b/>
+          <w:bCs/>
+        </w:rPr>
+        <w:t>equence</w:t>
+      </w:r>
+      <w:r>
+        <w:rPr>
+          <w:b/>
+          <w:bCs/>
+        </w:rPr>
+        <w:t xml:space="preserve"> Diagram</w:t>
+      </w:r>
+    </w:p>
+    <w:p>
+      <w:pPr>
+        <w:ind w:left="440"/>
+      </w:pPr>
+      <w:r>
+        <w:rPr>
+          <w:rFonts w:hint="eastAsia"/>
+        </w:rPr>
+        <w:t>일반</w:t>
+      </w:r>
+      <w:r>
+        <w:t xml:space="preserve"> 회원가입</w:t>
+      </w:r>
+    </w:p>
+    <w:p>
+      <w:pPr>
+        <w:ind w:left="440"/>
+        <w:rPr>
+          <w:rFonts w:hint="eastAsia"/>
+        </w:rPr>
+      </w:pPr>
+    </w:p>
+    <w:p>
+      <w:pPr>
+        <w:ind w:left="440"/>
+      </w:pPr>
+      <w:r>
+        <w:rPr>
+          <w:rFonts w:hint="eastAsia"/>
+        </w:rPr>
+        <w:t>회원탈퇴</w:t>
+      </w:r>
+    </w:p>
+    <w:p>
+      <w:pPr>
+        <w:ind w:left="440"/>
+        <w:rPr>
+          <w:rFonts w:hint="eastAsia"/>
+        </w:rPr>
+      </w:pPr>
+    </w:p>
+    <w:p>
+      <w:pPr>
+        <w:ind w:left="440"/>
+      </w:pPr>
+      <w:r>
+        <w:rPr>
+          <w:rFonts w:hint="eastAsia"/>
+        </w:rPr>
+        <w:t>로그인</w:t>
+      </w:r>
+    </w:p>
+    <w:p>
+      <w:pPr>
+        <w:ind w:left="440"/>
+        <w:rPr>
+          <w:rFonts w:hint="eastAsia"/>
+        </w:rPr>
+      </w:pPr>
+    </w:p>
+    <w:p>
+      <w:pPr>
+        <w:ind w:left="440"/>
+      </w:pPr>
+      <w:r>
+        <w:rPr>
+          <w:rFonts w:hint="eastAsia"/>
+        </w:rPr>
+        <w:t>로그아웃</w:t>
+      </w:r>
+    </w:p>
+    <w:p>
+      <w:pPr>
+        <w:ind w:left="440"/>
+        <w:rPr>
+          <w:rFonts w:hint="eastAsia"/>
+        </w:rPr>
+      </w:pPr>
+    </w:p>
+    <w:p>
+      <w:pPr>
+        <w:ind w:left="440"/>
+      </w:pPr>
+      <w:r>
+        <w:rPr>
+          <w:rFonts w:hint="eastAsia"/>
+        </w:rPr>
+        <w:t>회사</w:t>
+      </w:r>
+      <w:r>
+        <w:t xml:space="preserve"> 회원 채용 정보 등록</w:t>
+      </w:r>
+    </w:p>
+    <w:p>
+      <w:pPr>
+        <w:ind w:left="440"/>
+        <w:rPr>
+          <w:rFonts w:hint="eastAsia"/>
+        </w:rPr>
+      </w:pPr>
+    </w:p>
+    <w:p>
+      <w:pPr>
+        <w:ind w:left="440"/>
+      </w:pPr>
+      <w:r>
+        <w:rPr>
+          <w:rFonts w:hint="eastAsia"/>
+        </w:rPr>
+        <w:t>회사</w:t>
+      </w:r>
+      <w:r>
+        <w:t xml:space="preserve"> 회원 채용 정보 조회 및 상세 조회</w:t>
+      </w:r>
+    </w:p>
+    <w:p>
+      <w:pPr>
+        <w:ind w:left="440"/>
+        <w:rPr>
+          <w:rFonts w:hint="eastAsia"/>
+        </w:rPr>
+      </w:pPr>
+    </w:p>
+    <w:p>
+      <w:pPr>
+        <w:ind w:left="440"/>
+      </w:pPr>
+      <w:r>
+        <w:rPr>
+          <w:rFonts w:hint="eastAsia"/>
+        </w:rPr>
+        <w:t>회사</w:t>
+      </w:r>
+      <w:r>
+        <w:t xml:space="preserve"> 회원 채용 정보 수정</w:t>
+      </w:r>
+    </w:p>
+    <w:p>
+      <w:pPr>
+        <w:ind w:left="440"/>
+        <w:rPr>
+          <w:rFonts w:hint="eastAsia"/>
+        </w:rPr>
+      </w:pPr>
+    </w:p>
+    <w:p>
+      <w:pPr>
+        <w:ind w:left="440"/>
+      </w:pPr>
+      <w:r>
+        <w:rPr>
+          <w:rFonts w:hint="eastAsia"/>
+        </w:rPr>
+        <w:t>회사</w:t>
+      </w:r>
+      <w:r>
+        <w:t xml:space="preserve"> 회원 채용 정보 삭제</w:t>
+      </w:r>
+    </w:p>
+    <w:p>
+      <w:pPr>
+        <w:ind w:left="440"/>
+        <w:rPr>
+          <w:rFonts w:hint="eastAsia"/>
+        </w:rPr>
+      </w:pPr>
+    </w:p>
+    <w:p>
+      <w:pPr>
+        <w:ind w:left="440"/>
+      </w:pPr>
+      <w:r>
+        <w:rPr>
+          <w:rFonts w:hint="eastAsia"/>
+        </w:rPr>
+        <w:t>회사</w:t>
+      </w:r>
+      <w:r>
+        <w:t xml:space="preserve"> 회원 채용 마감 처리</w:t>
+      </w:r>
+    </w:p>
+    <w:p>
+      <w:pPr>
+        <w:ind w:left="440"/>
+        <w:rPr>
+          <w:rFonts w:hint="eastAsia"/>
+        </w:rPr>
+      </w:pPr>
+    </w:p>
+    <w:p>
+      <w:pPr>
+        <w:ind w:left="440"/>
+      </w:pPr>
+      <w:r>
+        <w:rPr>
+          <w:rFonts w:hint="eastAsia"/>
+        </w:rPr>
+        <w:t>회사</w:t>
+      </w:r>
+      <w:r>
+        <w:t xml:space="preserve"> 회원 마감 내역 조회</w:t>
+      </w:r>
+    </w:p>
+    <w:p>
+      <w:pPr>
+        <w:ind w:left="440"/>
+        <w:rPr>
+          <w:rFonts w:hint="eastAsia"/>
+        </w:rPr>
+      </w:pPr>
+    </w:p>
+    <w:p>
+      <w:pPr>
+        <w:ind w:left="440"/>
+      </w:pPr>
+      <w:r>
+        <w:rPr>
+          <w:rFonts w:hint="eastAsia"/>
+        </w:rPr>
+        <w:t>일반</w:t>
+      </w:r>
+      <w:r>
+        <w:t xml:space="preserve"> 회원 채용 정보 조회 및 상세 조회</w:t>
+      </w:r>
+    </w:p>
+    <w:p>
+      <w:pPr>
+        <w:ind w:left="440"/>
+        <w:rPr>
+          <w:rFonts w:hint="eastAsia"/>
+        </w:rPr>
+      </w:pPr>
+    </w:p>
+    <w:p>
+      <w:pPr>
+        <w:ind w:left="440"/>
+      </w:pPr>
+      <w:r>
+        <w:rPr>
+          <w:rFonts w:hint="eastAsia"/>
+        </w:rPr>
+        <w:t>지원</w:t>
+      </w:r>
+      <w:r>
+        <w:t xml:space="preserve"> 정보 조회</w:t>
+      </w:r>
+    </w:p>
+    <w:p>
+      <w:pPr>
+        <w:ind w:left="440"/>
+        <w:rPr>
+          <w:rFonts w:hint="eastAsia"/>
+        </w:rPr>
+      </w:pPr>
+    </w:p>
+    <w:p>
+      <w:pPr>
+        <w:ind w:left="440"/>
+      </w:pPr>
+      <w:r>
+        <w:rPr>
+          <w:rFonts w:hint="eastAsia"/>
+        </w:rPr>
+        <w:t>지원</w:t>
+      </w:r>
+      <w:r>
+        <w:t xml:space="preserve"> 취소</w:t>
+      </w:r>
+    </w:p>
+    <w:p>
+      <w:pPr>
+        <w:ind w:left="440"/>
+        <w:rPr>
+          <w:rFonts w:hint="eastAsia"/>
+        </w:rPr>
+      </w:pPr>
+    </w:p>
+    <w:p>
+      <w:pPr>
+        <w:ind w:left="440"/>
+      </w:pPr>
+      <w:r>
+        <w:rPr>
+          <w:rFonts w:hint="eastAsia"/>
+        </w:rPr>
+        <w:t>지원</w:t>
+      </w:r>
+      <w:r>
+        <w:t xml:space="preserve"> 정보 삭제</w:t>
+      </w:r>
+    </w:p>
+    <w:p>
+      <w:pPr>
+        <w:ind w:left="440"/>
+        <w:rPr>
+          <w:rFonts w:hint="eastAsia"/>
+        </w:rPr>
+      </w:pPr>
+    </w:p>
+    <w:p>
+      <w:pPr>
+        <w:ind w:left="440"/>
+      </w:pPr>
+      <w:r>
+        <w:rPr>
+          <w:rFonts w:hint="eastAsia"/>
+        </w:rPr>
+        <w:t>지원</w:t>
+      </w:r>
+      <w:r>
+        <w:t xml:space="preserve"> 채용 정보 통계</w:t>
+      </w:r>
+    </w:p>
+    <w:p>
+      <w:pPr>
+        <w:ind w:left="440"/>
+        <w:rPr>
+          <w:rFonts w:hint="eastAsia"/>
+        </w:rPr>
+      </w:pPr>
+    </w:p>
+    <w:p>
+      <w:pPr>
+        <w:ind w:left="440"/>
+      </w:pPr>
+      <w:r>
+        <w:rPr>
+          <w:rFonts w:hint="eastAsia"/>
+        </w:rPr>
+        <w:t>등록</w:t>
+      </w:r>
+      <w:r>
+        <w:t xml:space="preserve"> 채용 정보 통계</w:t>
+      </w:r>
+    </w:p>
+    <w:p>
+      <w:pPr>
+        <w:ind w:left="440"/>
+      </w:pPr>
+    </w:p>
+    <w:p>
+      <w:pPr>
+        <w:ind w:left="440"/>
+        <w:rPr>
+          <w:rFonts w:hint="eastAsia"/>
+        </w:rPr>
+      </w:pPr>
     </w:p>
     <w:p>
       <w:pPr>

</xml_diff>